<commit_message>
Uploaded Final Second Presentation
</commit_message>
<xml_diff>
--- a/Pitch Presentations/Presentation Assets/Second Pitch/Personal Notes/FK_Presentation Notes.docx
+++ b/Pitch Presentations/Presentation Assets/Second Pitch/Personal Notes/FK_Presentation Notes.docx
@@ -44,8 +44,19 @@
       <w:r>
         <w:t xml:space="preserve">” – Mike </w:t>
       </w:r>
-      <w:r>
-        <w:t>Ambinder, Psychologist &amp; Head of Playtesting at Valve</w:t>
+      <w:proofErr w:type="spellStart"/>
+      <w:r>
+        <w:t>Ambinder</w:t>
+      </w:r>
+      <w:proofErr w:type="spellEnd"/>
+      <w:r>
+        <w:t xml:space="preserve">, </w:t>
+      </w:r>
+      <w:r>
+        <w:t>Senior Experimental Psychologist</w:t>
+      </w:r>
+      <w:r>
+        <w:t xml:space="preserve"> of Playtesting at Valve</w:t>
       </w:r>
     </w:p>
     <w:p>
@@ -60,7 +71,15 @@
         <w:t>“</w:t>
       </w:r>
       <w:r>
-        <w:t xml:space="preserve">Playtesting [..] gains insight into whether or not the game is </w:t>
+        <w:t xml:space="preserve">Playtesting [..] gains insight into </w:t>
+      </w:r>
+      <w:proofErr w:type="gramStart"/>
+      <w:r>
+        <w:t>whether or not</w:t>
+      </w:r>
+      <w:proofErr w:type="gramEnd"/>
+      <w:r>
+        <w:t xml:space="preserve"> the game is </w:t>
       </w:r>
       <w:r>
         <w:t>achieving</w:t>
@@ -230,7 +249,15 @@
         </w:numPr>
       </w:pPr>
       <w:r>
-        <w:t>Challenge; Fiero from achieving a difficult goal</w:t>
+        <w:t xml:space="preserve">Challenge; </w:t>
+      </w:r>
+      <w:proofErr w:type="spellStart"/>
+      <w:r>
+        <w:t>Fiero</w:t>
+      </w:r>
+      <w:proofErr w:type="spellEnd"/>
+      <w:r>
+        <w:t xml:space="preserve"> from achieving a difficult goal</w:t>
       </w:r>
     </w:p>
     <w:p>
@@ -280,7 +307,15 @@
         <w:t xml:space="preserve">May </w:t>
       </w:r>
       <w:r>
-        <w:t>be worth relocating the current position on this slide to earlier on in the presentation; current position, on reflection, doesn’t seem to make to much sense</w:t>
+        <w:t xml:space="preserve">be worth relocating the current position on this slide to earlier on in the presentation; current position, on reflection, doesn’t seem to make </w:t>
+      </w:r>
+      <w:proofErr w:type="spellStart"/>
+      <w:r>
+        <w:t>to</w:t>
+      </w:r>
+      <w:proofErr w:type="spellEnd"/>
+      <w:r>
+        <w:t xml:space="preserve"> much sense</w:t>
       </w:r>
     </w:p>
     <w:p>
@@ -291,14 +326,8 @@
           <w:numId w:val="2"/>
         </w:numPr>
       </w:pPr>
-      <w:r>
-        <w:t>Will flesh this area out with Tom in Wednesday meeting</w:t>
-      </w:r>
       <w:bookmarkStart w:id="0" w:name="_GoBack"/>
       <w:bookmarkEnd w:id="0"/>
-      <w:r>
-        <w:t xml:space="preserve"> </w:t>
-      </w:r>
     </w:p>
     <w:sectPr>
       <w:pgSz w:w="11906" w:h="16838"/>

</xml_diff>